<commit_message>
added comments to the word doc
</commit_message>
<xml_diff>
--- a/ProjectDetails/Task Executor Evaluation - Team 3.docx
+++ b/ProjectDetails/Task Executor Evaluation - Team 3.docx
@@ -58,8 +58,6 @@
       <w:r>
         <w:t>3</w:t>
       </w:r>
-      <w:bookmarkStart w:id="0" w:name="_GoBack"/>
-      <w:bookmarkEnd w:id="0"/>
     </w:p>
     <w:p/>
     <w:tbl>
@@ -69,9 +67,9 @@
         <w:tblLook w:val="04A0" w:firstRow="1" w:lastRow="0" w:firstColumn="1" w:lastColumn="0" w:noHBand="0" w:noVBand="1"/>
       </w:tblPr>
       <w:tblGrid>
-        <w:gridCol w:w="3192"/>
-        <w:gridCol w:w="5262"/>
-        <w:gridCol w:w="896"/>
+        <w:gridCol w:w="3186"/>
+        <w:gridCol w:w="5269"/>
+        <w:gridCol w:w="895"/>
       </w:tblGrid>
       <w:tr>
         <w:tc>
@@ -160,7 +158,14 @@
           <w:tcPr>
             <w:tcW w:w="5400" w:type="dxa"/>
           </w:tcPr>
-          <w:p/>
+          <w:p>
+            <w:r>
+              <w:t>Taskrunner</w:t>
+            </w:r>
+            <w:r>
+              <w:t xml:space="preserve"> Implementation, .jar and submission</w:t>
+            </w:r>
+          </w:p>
         </w:tc>
         <w:tc>
           <w:tcPr>
@@ -187,7 +192,11 @@
           <w:tcPr>
             <w:tcW w:w="5400" w:type="dxa"/>
           </w:tcPr>
-          <w:p/>
+          <w:p>
+            <w:r>
+              <w:t>Bounded FIFO</w:t>
+            </w:r>
+          </w:p>
         </w:tc>
         <w:tc>
           <w:tcPr>
@@ -243,7 +252,16 @@
           <w:tcPr>
             <w:tcW w:w="5400" w:type="dxa"/>
           </w:tcPr>
-          <w:p/>
+          <w:p>
+            <w:r>
+              <w:t xml:space="preserve">Bounded </w:t>
+            </w:r>
+            <w:bookmarkStart w:id="0" w:name="_GoBack"/>
+            <w:bookmarkEnd w:id="0"/>
+            <w:r>
+              <w:t>FIFO, Taskrunner Implementation</w:t>
+            </w:r>
+          </w:p>
         </w:tc>
         <w:tc>
           <w:tcPr>

</xml_diff>